<commit_message>
A few new spritesheets
the fire looks better now.
i added in a new music button to match the sound effects button
</commit_message>
<xml_diff>
--- a/asset/NEW IMAGES FOR TESTING/Links back to CC License's.docx
+++ b/asset/NEW IMAGES FOR TESTING/Links back to CC License's.docx
@@ -12,25 +12,63 @@
           <w:szCs w:val="20"/>
         </w:rPr>
       </w:pPr>
-    </w:p>
-    <w:p>
-      <w:pPr>
-        <w:shd w:val="clear" w:color="auto" w:fill="F7F7F7"/>
-        <w:rPr>
-          <w:rFonts w:ascii="Arial" w:hAnsi="Arial" w:cs="Arial"/>
-          <w:color w:val="333333"/>
-          <w:sz w:val="20"/>
-          <w:szCs w:val="20"/>
-        </w:rPr>
-      </w:pPr>
-      <w:r>
-        <w:rPr>
-          <w:rFonts w:ascii="Arial" w:hAnsi="Arial" w:cs="Arial"/>
-          <w:color w:val="333333"/>
-          <w:sz w:val="20"/>
-          <w:szCs w:val="20"/>
-        </w:rPr>
-        <w:t>--------------------------------------------------------------------------------------------------------</w:t>
+      <w:r>
+        <w:rPr>
+          <w:rFonts w:ascii="Arial" w:hAnsi="Arial" w:cs="Arial"/>
+          <w:color w:val="333333"/>
+          <w:sz w:val="20"/>
+          <w:szCs w:val="20"/>
+        </w:rPr>
+        <w:t>---------------------------------------------------------------------------------------------------------</w:t>
+      </w:r>
+    </w:p>
+    <w:p>
+      <w:pPr>
+        <w:shd w:val="clear" w:color="auto" w:fill="F7F7F7"/>
+        <w:rPr>
+          <w:rFonts w:ascii="Arial" w:hAnsi="Arial" w:cs="Arial"/>
+          <w:color w:val="333333"/>
+          <w:sz w:val="20"/>
+          <w:szCs w:val="20"/>
+        </w:rPr>
+      </w:pPr>
+    </w:p>
+    <w:p>
+      <w:pPr>
+        <w:shd w:val="clear" w:color="auto" w:fill="F7F7F7"/>
+        <w:rPr>
+          <w:rFonts w:ascii="Arial" w:hAnsi="Arial" w:cs="Arial"/>
+          <w:color w:val="333333"/>
+          <w:sz w:val="20"/>
+          <w:szCs w:val="20"/>
+        </w:rPr>
+      </w:pPr>
+      <w:r>
+        <w:rPr>
+          <w:rFonts w:ascii="Arial" w:hAnsi="Arial" w:cs="Arial"/>
+          <w:color w:val="333333"/>
+          <w:sz w:val="20"/>
+          <w:szCs w:val="20"/>
+        </w:rPr>
+        <w:t>b</w:t>
+      </w:r>
+      <w:r>
+        <w:rPr>
+          <w:rFonts w:ascii="Arial" w:hAnsi="Arial" w:cs="Arial"/>
+          <w:color w:val="333333"/>
+          <w:sz w:val="20"/>
+          <w:szCs w:val="20"/>
+        </w:rPr>
+        <w:t xml:space="preserve">iohazard.png  </w:t>
+      </w:r>
+      <w:r>
+        <w:rPr>
+          <w:rFonts w:ascii="Arial" w:hAnsi="Arial" w:cs="Arial"/>
+          <w:color w:val="333333"/>
+          <w:sz w:val="20"/>
+          <w:szCs w:val="20"/>
+        </w:rPr>
+        <w:t xml:space="preserve">   (public domain)</w:t>
       </w:r>
       <w:bookmarkStart w:id="0" w:name="_GoBack"/>
       <w:bookmarkEnd w:id="0"/>
@@ -45,6 +83,70 @@
           <w:szCs w:val="20"/>
         </w:rPr>
       </w:pPr>
+      <w:hyperlink r:id="rId4" w:history="1">
+        <w:r>
+          <w:rPr>
+            <w:rStyle w:val="Hyperlink"/>
+            <w:rFonts w:ascii="Arial" w:hAnsi="Arial" w:cs="Arial"/>
+            <w:sz w:val="20"/>
+            <w:szCs w:val="20"/>
+          </w:rPr>
+          <w:t>https://commons.wikimedia.org/wiki/File:WHMIS_Class_D-3.svg</w:t>
+        </w:r>
+      </w:hyperlink>
+    </w:p>
+    <w:p>
+      <w:pPr>
+        <w:shd w:val="clear" w:color="auto" w:fill="F7F7F7"/>
+        <w:rPr>
+          <w:rFonts w:ascii="Arial" w:hAnsi="Arial" w:cs="Arial"/>
+          <w:color w:val="333333"/>
+          <w:sz w:val="20"/>
+          <w:szCs w:val="20"/>
+        </w:rPr>
+      </w:pPr>
+    </w:p>
+    <w:p>
+      <w:pPr>
+        <w:shd w:val="clear" w:color="auto" w:fill="F7F7F7"/>
+        <w:rPr>
+          <w:rFonts w:ascii="Arial" w:hAnsi="Arial" w:cs="Arial"/>
+          <w:color w:val="333333"/>
+          <w:sz w:val="20"/>
+          <w:szCs w:val="20"/>
+        </w:rPr>
+      </w:pPr>
+    </w:p>
+    <w:p>
+      <w:pPr>
+        <w:shd w:val="clear" w:color="auto" w:fill="F7F7F7"/>
+        <w:rPr>
+          <w:rFonts w:ascii="Arial" w:hAnsi="Arial" w:cs="Arial"/>
+          <w:color w:val="333333"/>
+          <w:sz w:val="20"/>
+          <w:szCs w:val="20"/>
+        </w:rPr>
+      </w:pPr>
+      <w:r>
+        <w:rPr>
+          <w:rFonts w:ascii="Arial" w:hAnsi="Arial" w:cs="Arial"/>
+          <w:color w:val="333333"/>
+          <w:sz w:val="20"/>
+          <w:szCs w:val="20"/>
+        </w:rPr>
+        <w:t>--------------------------------------------------------------------------------------------------------</w:t>
+      </w:r>
+    </w:p>
+    <w:p>
+      <w:pPr>
+        <w:shd w:val="clear" w:color="auto" w:fill="F7F7F7"/>
+        <w:rPr>
+          <w:rFonts w:ascii="Arial" w:hAnsi="Arial" w:cs="Arial"/>
+          <w:color w:val="333333"/>
+          <w:sz w:val="20"/>
+          <w:szCs w:val="20"/>
+        </w:rPr>
+      </w:pPr>
       <w:r>
         <w:rPr>
           <w:rFonts w:ascii="Arial" w:hAnsi="Arial" w:cs="Arial"/>
@@ -65,7 +167,7 @@
           <w:szCs w:val="20"/>
         </w:rPr>
       </w:pPr>
-      <w:hyperlink r:id="rId4" w:history="1">
+      <w:hyperlink r:id="rId5" w:history="1">
         <w:r>
           <w:rPr>
             <w:rStyle w:val="Hyperlink"/>
@@ -136,49 +238,9 @@
           <w:sz w:val="20"/>
           <w:szCs w:val="20"/>
         </w:rPr>
-        <w:t xml:space="preserve">Zap: </w:t>
-      </w:r>
-      <w:proofErr w:type="spellStart"/>
-      <w:r>
-        <w:rPr>
-          <w:rFonts w:ascii="Arial" w:hAnsi="Arial" w:cs="Arial"/>
-          <w:color w:val="333333"/>
-          <w:sz w:val="20"/>
-          <w:szCs w:val="20"/>
-        </w:rPr>
-        <w:t>Combo_</w:t>
-      </w:r>
-      <w:proofErr w:type="gramStart"/>
-      <w:r>
-        <w:rPr>
-          <w:rFonts w:ascii="Arial" w:hAnsi="Arial" w:cs="Arial"/>
-          <w:color w:val="333333"/>
-          <w:sz w:val="20"/>
-          <w:szCs w:val="20"/>
-        </w:rPr>
-        <w:t>fx</w:t>
-      </w:r>
-      <w:proofErr w:type="spellEnd"/>
-      <w:r>
-        <w:rPr>
-          <w:rFonts w:ascii="Arial" w:hAnsi="Arial" w:cs="Arial"/>
-          <w:color w:val="333333"/>
-          <w:sz w:val="20"/>
-          <w:szCs w:val="20"/>
-        </w:rPr>
-        <w:t xml:space="preserve"> :</w:t>
-      </w:r>
-      <w:proofErr w:type="gramEnd"/>
-      <w:r>
-        <w:rPr>
-          <w:rFonts w:ascii="Arial" w:hAnsi="Arial" w:cs="Arial"/>
-          <w:color w:val="333333"/>
-          <w:sz w:val="20"/>
-          <w:szCs w:val="20"/>
-        </w:rPr>
-        <w:t xml:space="preserve">  </w:t>
-      </w:r>
-      <w:hyperlink r:id="rId5" w:history="1">
+        <w:t xml:space="preserve">Zap: Combo_fx :  </w:t>
+      </w:r>
+      <w:hyperlink r:id="rId6" w:history="1">
         <w:r>
           <w:rPr>
             <w:rStyle w:val="Hyperlink"/>
@@ -231,45 +293,14 @@
           <w:szCs w:val="20"/>
         </w:rPr>
       </w:pPr>
-      <w:proofErr w:type="spellStart"/>
-      <w:r>
-        <w:rPr>
-          <w:rFonts w:ascii="Arial" w:hAnsi="Arial" w:cs="Arial"/>
-          <w:color w:val="333333"/>
-          <w:sz w:val="20"/>
-          <w:szCs w:val="20"/>
-        </w:rPr>
-        <w:t>Classical_</w:t>
-      </w:r>
-      <w:proofErr w:type="gramStart"/>
-      <w:r>
-        <w:rPr>
-          <w:rFonts w:ascii="Arial" w:hAnsi="Arial" w:cs="Arial"/>
-          <w:color w:val="333333"/>
-          <w:sz w:val="20"/>
-          <w:szCs w:val="20"/>
-        </w:rPr>
-        <w:t>carnivale</w:t>
-      </w:r>
-      <w:proofErr w:type="spellEnd"/>
-      <w:r>
-        <w:rPr>
-          <w:rFonts w:ascii="Arial" w:hAnsi="Arial" w:cs="Arial"/>
-          <w:color w:val="333333"/>
-          <w:sz w:val="20"/>
-          <w:szCs w:val="20"/>
-        </w:rPr>
-        <w:t xml:space="preserve"> :</w:t>
-      </w:r>
-      <w:proofErr w:type="gramEnd"/>
-      <w:r>
-        <w:rPr>
-          <w:rFonts w:ascii="Arial" w:hAnsi="Arial" w:cs="Arial"/>
-          <w:color w:val="333333"/>
-          <w:sz w:val="20"/>
-          <w:szCs w:val="20"/>
-        </w:rPr>
-        <w:t xml:space="preserve"> You're free to use this song and monetize your video, but you must include the following in your video description:</w:t>
+      <w:r>
+        <w:rPr>
+          <w:rFonts w:ascii="Arial" w:hAnsi="Arial" w:cs="Arial"/>
+          <w:color w:val="333333"/>
+          <w:sz w:val="20"/>
+          <w:szCs w:val="20"/>
+        </w:rPr>
+        <w:t>Classical_carnivale : You're free to use this song and monetize your video, but you must include the following in your video description:</w:t>
       </w:r>
     </w:p>
     <w:p>
@@ -293,23 +324,48 @@
           <w:szCs w:val="20"/>
           <w:bdr w:val="none" w:sz="0" w:space="0" w:color="auto" w:frame="1"/>
         </w:rPr>
-        <w:t xml:space="preserve">Classical </w:t>
-      </w:r>
-      <w:proofErr w:type="spellStart"/>
-      <w:r>
-        <w:rPr>
-          <w:rStyle w:val="attributiontitle"/>
-          <w:rFonts w:ascii="Arial" w:hAnsi="Arial" w:cs="Arial"/>
-          <w:i/>
-          <w:iCs/>
+        <w:t>Classical Carnivale</w:t>
+      </w:r>
+      <w:r>
+        <w:rPr>
+          <w:rStyle w:val="apple-converted-space"/>
+          <w:rFonts w:ascii="Arial" w:hAnsi="Arial" w:cs="Arial"/>
+          <w:color w:val="000000"/>
+          <w:sz w:val="20"/>
+          <w:szCs w:val="20"/>
+        </w:rPr>
+        <w:t> </w:t>
+      </w:r>
+      <w:r>
+        <w:rPr>
+          <w:rFonts w:ascii="Arial" w:hAnsi="Arial" w:cs="Arial"/>
+          <w:color w:val="000000"/>
+          <w:sz w:val="20"/>
+          <w:szCs w:val="20"/>
+        </w:rPr>
+        <w:t>by</w:t>
+      </w:r>
+      <w:r>
+        <w:rPr>
+          <w:rStyle w:val="apple-converted-space"/>
+          <w:rFonts w:ascii="Arial" w:hAnsi="Arial" w:cs="Arial"/>
+          <w:color w:val="000000"/>
+          <w:sz w:val="20"/>
+          <w:szCs w:val="20"/>
+        </w:rPr>
+        <w:t> </w:t>
+      </w:r>
+      <w:r>
+        <w:rPr>
+          <w:rStyle w:val="attributionartist"/>
+          <w:rFonts w:ascii="Arial" w:hAnsi="Arial" w:cs="Arial"/>
           <w:color w:val="000000"/>
           <w:sz w:val="20"/>
           <w:szCs w:val="20"/>
           <w:bdr w:val="none" w:sz="0" w:space="0" w:color="auto" w:frame="1"/>
         </w:rPr>
-        <w:t>Carnivale</w:t>
-      </w:r>
-      <w:proofErr w:type="spellEnd"/>
+        <w:t>Twin Musicom</w:t>
+      </w:r>
       <w:r>
         <w:rPr>
           <w:rStyle w:val="apple-converted-space"/>
@@ -327,7 +383,7 @@
           <w:sz w:val="20"/>
           <w:szCs w:val="20"/>
         </w:rPr>
-        <w:t>by</w:t>
+        <w:t>is licensed under a</w:t>
       </w:r>
       <w:r>
         <w:rPr>
@@ -341,28 +397,15 @@
       </w:r>
       <w:r>
         <w:rPr>
-          <w:rStyle w:val="attributionartist"/>
+          <w:rStyle w:val="attributionlicense"/>
           <w:rFonts w:ascii="Arial" w:hAnsi="Arial" w:cs="Arial"/>
           <w:color w:val="000000"/>
           <w:sz w:val="20"/>
           <w:szCs w:val="20"/>
           <w:bdr w:val="none" w:sz="0" w:space="0" w:color="auto" w:frame="1"/>
         </w:rPr>
-        <w:t xml:space="preserve">Twin </w:t>
-      </w:r>
-      <w:proofErr w:type="spellStart"/>
-      <w:r>
-        <w:rPr>
-          <w:rStyle w:val="attributionartist"/>
-          <w:rFonts w:ascii="Arial" w:hAnsi="Arial" w:cs="Arial"/>
-          <w:color w:val="000000"/>
-          <w:sz w:val="20"/>
-          <w:szCs w:val="20"/>
-          <w:bdr w:val="none" w:sz="0" w:space="0" w:color="auto" w:frame="1"/>
-        </w:rPr>
-        <w:t>Musicom</w:t>
-      </w:r>
-      <w:proofErr w:type="spellEnd"/>
+        <w:t>Creative Commons Attribution</w:t>
+      </w:r>
       <w:r>
         <w:rPr>
           <w:rStyle w:val="apple-converted-space"/>
@@ -380,49 +423,9 @@
           <w:sz w:val="20"/>
           <w:szCs w:val="20"/>
         </w:rPr>
-        <w:t>is licensed under a</w:t>
-      </w:r>
-      <w:r>
-        <w:rPr>
-          <w:rStyle w:val="apple-converted-space"/>
-          <w:rFonts w:ascii="Arial" w:hAnsi="Arial" w:cs="Arial"/>
-          <w:color w:val="000000"/>
-          <w:sz w:val="20"/>
-          <w:szCs w:val="20"/>
-        </w:rPr>
-        <w:t> </w:t>
-      </w:r>
-      <w:r>
-        <w:rPr>
-          <w:rStyle w:val="attributionlicense"/>
-          <w:rFonts w:ascii="Arial" w:hAnsi="Arial" w:cs="Arial"/>
-          <w:color w:val="000000"/>
-          <w:sz w:val="20"/>
-          <w:szCs w:val="20"/>
-          <w:bdr w:val="none" w:sz="0" w:space="0" w:color="auto" w:frame="1"/>
-        </w:rPr>
-        <w:t>Creative Commons Attribution</w:t>
-      </w:r>
-      <w:r>
-        <w:rPr>
-          <w:rStyle w:val="apple-converted-space"/>
-          <w:rFonts w:ascii="Arial" w:hAnsi="Arial" w:cs="Arial"/>
-          <w:color w:val="000000"/>
-          <w:sz w:val="20"/>
-          <w:szCs w:val="20"/>
-        </w:rPr>
-        <w:t> </w:t>
-      </w:r>
-      <w:r>
-        <w:rPr>
-          <w:rFonts w:ascii="Arial" w:hAnsi="Arial" w:cs="Arial"/>
-          <w:color w:val="000000"/>
-          <w:sz w:val="20"/>
-          <w:szCs w:val="20"/>
-        </w:rPr>
         <w:t>license (</w:t>
       </w:r>
-      <w:hyperlink r:id="rId6" w:tgtFrame="blank" w:history="1">
+      <w:hyperlink r:id="rId7" w:tgtFrame="blank" w:history="1">
         <w:r>
           <w:rPr>
             <w:rStyle w:val="Hyperlink"/>
@@ -474,7 +477,7 @@
         </w:rPr>
         <w:t> </w:t>
       </w:r>
-      <w:hyperlink r:id="rId7" w:tgtFrame="blank" w:history="1">
+      <w:hyperlink r:id="rId8" w:tgtFrame="blank" w:history="1">
         <w:r>
           <w:rPr>
             <w:rStyle w:val="Hyperlink"/>
@@ -581,7 +584,6 @@
         </w:rPr>
         <w:t> </w:t>
       </w:r>
-      <w:proofErr w:type="spellStart"/>
       <w:r>
         <w:rPr>
           <w:rStyle w:val="attributionartist"/>
@@ -593,7 +595,6 @@
         </w:rPr>
         <w:t>Audionautix</w:t>
       </w:r>
-      <w:proofErr w:type="spellEnd"/>
       <w:r>
         <w:rPr>
           <w:rStyle w:val="apple-converted-space"/>
@@ -653,7 +654,7 @@
         </w:rPr>
         <w:t>license (</w:t>
       </w:r>
-      <w:hyperlink r:id="rId8" w:tgtFrame="blank" w:history="1">
+      <w:hyperlink r:id="rId9" w:tgtFrame="blank" w:history="1">
         <w:r>
           <w:rPr>
             <w:rStyle w:val="Hyperlink"/>
@@ -705,7 +706,7 @@
         </w:rPr>
         <w:t> </w:t>
       </w:r>
-      <w:hyperlink r:id="rId9" w:tgtFrame="blank" w:history="1">
+      <w:hyperlink r:id="rId10" w:tgtFrame="blank" w:history="1">
         <w:r>
           <w:rPr>
             <w:rStyle w:val="Hyperlink"/>
@@ -744,7 +745,7 @@
       <w:r>
         <w:t xml:space="preserve"> </w:t>
       </w:r>
-      <w:hyperlink r:id="rId10" w:history="1">
+      <w:hyperlink r:id="rId11" w:history="1">
         <w:r>
           <w:rPr>
             <w:rStyle w:val="Hyperlink"/>
@@ -763,14 +764,12 @@
     </w:p>
     <w:p/>
     <w:p>
-      <w:proofErr w:type="spellStart"/>
       <w:r>
         <w:t>Molotov.</w:t>
       </w:r>
       <w:r>
         <w:t>wav.originalDONT_USE</w:t>
       </w:r>
-      <w:proofErr w:type="spellEnd"/>
       <w:r>
         <w:t xml:space="preserve"> </w:t>
       </w:r>
@@ -780,7 +779,7 @@
       <w:r>
         <w:t xml:space="preserve"> </w:t>
       </w:r>
-      <w:hyperlink r:id="rId11" w:history="1">
+      <w:hyperlink r:id="rId12" w:history="1">
         <w:r>
           <w:rPr>
             <w:rStyle w:val="Hyperlink"/>
@@ -803,7 +802,6 @@
         <w:rPr>
           <w:noProof/>
         </w:rPr>
-        <w:lastRenderedPageBreak/>
         <w:drawing>
           <wp:inline distT="0" distB="0" distL="0" distR="0" wp14:anchorId="2FCC90C3" wp14:editId="55DA48C1">
             <wp:extent cx="962025" cy="960483"/>
@@ -822,7 +820,7 @@
                     </pic:cNvPicPr>
                   </pic:nvPicPr>
                   <pic:blipFill>
-                    <a:blip r:embed="rId12" cstate="print">
+                    <a:blip r:embed="rId13" cstate="print">
                       <a:extLst>
                         <a:ext uri="{28A0092B-C50C-407E-A947-70E740481C1C}">
                           <a14:useLocalDpi xmlns:a14="http://schemas.microsoft.com/office/drawing/2010/main" val="0"/>
@@ -863,7 +861,7 @@
       <w:r>
         <w:t xml:space="preserve">Source:  </w:t>
       </w:r>
-      <w:hyperlink r:id="rId13" w:anchor="usage" w:history="1">
+      <w:hyperlink r:id="rId14" w:anchor="usage" w:history="1">
         <w:r>
           <w:rPr>
             <w:rStyle w:val="Hyperlink"/>
@@ -910,7 +908,7 @@
                     </pic:cNvPicPr>
                   </pic:nvPicPr>
                   <pic:blipFill>
-                    <a:blip r:embed="rId14">
+                    <a:blip r:embed="rId15">
                       <a:extLst>
                         <a:ext uri="{28A0092B-C50C-407E-A947-70E740481C1C}">
                           <a14:useLocalDpi xmlns:a14="http://schemas.microsoft.com/office/drawing/2010/main" val="0"/>
@@ -951,7 +949,7 @@
       <w:r>
         <w:t xml:space="preserve">Source: </w:t>
       </w:r>
-      <w:hyperlink r:id="rId15" w:history="1">
+      <w:hyperlink r:id="rId16" w:history="1">
         <w:r>
           <w:rPr>
             <w:rStyle w:val="Hyperlink"/>
@@ -973,11 +971,12 @@
     <w:p/>
     <w:p>
       <w:r>
+        <w:lastRenderedPageBreak/>
         <w:t>Various sounds:</w:t>
       </w:r>
     </w:p>
     <w:p>
-      <w:hyperlink r:id="rId16" w:history="1">
+      <w:hyperlink r:id="rId17" w:history="1">
         <w:r>
           <w:rPr>
             <w:rStyle w:val="Hyperlink"/>
@@ -987,7 +986,7 @@
       </w:hyperlink>
     </w:p>
     <w:p>
-      <w:hyperlink r:id="rId17" w:history="1">
+      <w:hyperlink r:id="rId18" w:history="1">
         <w:r>
           <w:rPr>
             <w:rStyle w:val="Hyperlink"/>

</xml_diff>